<commit_message>
Final Commit of finished project
</commit_message>
<xml_diff>
--- a/AdvancedLaneLanes.docx
+++ b/AdvancedLaneLanes.docx
@@ -256,6 +256,66 @@
           <w:sz w:val="30"/>
           <w:szCs w:val="30"/>
         </w:rPr>
+        <w:t xml:space="preserve">All code referenced in this write up is contained in the </w:t>
+      </w:r>
+      <w:proofErr w:type="spellStart"/>
+      <w:r>
+        <w:rPr>
+          <w:rFonts w:ascii="Segoe UI" w:hAnsi="Segoe UI" w:cs="Segoe UI"/>
+          <w:color w:val="333333"/>
+          <w:sz w:val="30"/>
+          <w:szCs w:val="30"/>
+        </w:rPr>
+        <w:t>AdvancedLaneLines</w:t>
+      </w:r>
+      <w:proofErr w:type="spellEnd"/>
+      <w:r>
+        <w:rPr>
+          <w:rFonts w:ascii="Segoe UI" w:hAnsi="Segoe UI" w:cs="Segoe UI"/>
+          <w:color w:val="333333"/>
+          <w:sz w:val="30"/>
+          <w:szCs w:val="30"/>
+        </w:rPr>
+        <w:t xml:space="preserve"> </w:t>
+      </w:r>
+      <w:proofErr w:type="spellStart"/>
+      <w:r>
+        <w:rPr>
+          <w:rFonts w:ascii="Segoe UI" w:hAnsi="Segoe UI" w:cs="Segoe UI"/>
+          <w:color w:val="333333"/>
+          <w:sz w:val="30"/>
+          <w:szCs w:val="30"/>
+        </w:rPr>
+        <w:t>Jupyter</w:t>
+      </w:r>
+      <w:proofErr w:type="spellEnd"/>
+      <w:r>
+        <w:rPr>
+          <w:rFonts w:ascii="Segoe UI" w:hAnsi="Segoe UI" w:cs="Segoe UI"/>
+          <w:color w:val="333333"/>
+          <w:sz w:val="30"/>
+          <w:szCs w:val="30"/>
+        </w:rPr>
+        <w:t xml:space="preserve"> notebook contained in this submission.</w:t>
+      </w:r>
+    </w:p>
+    <w:p>
+      <w:pPr>
+        <w:spacing w:before="60" w:after="100" w:afterAutospacing="1" w:line="240" w:lineRule="auto"/>
+        <w:rPr>
+          <w:rFonts w:ascii="Segoe UI" w:hAnsi="Segoe UI" w:cs="Segoe UI"/>
+          <w:color w:val="333333"/>
+          <w:sz w:val="30"/>
+          <w:szCs w:val="30"/>
+        </w:rPr>
+      </w:pPr>
+      <w:r>
+        <w:rPr>
+          <w:rFonts w:ascii="Segoe UI" w:hAnsi="Segoe UI" w:cs="Segoe UI"/>
+          <w:color w:val="333333"/>
+          <w:sz w:val="30"/>
+          <w:szCs w:val="30"/>
+        </w:rPr>
         <w:t>Here I will consider the rubric points individually and describe how I addressed each point in my implementation.</w:t>
       </w:r>
     </w:p>
@@ -311,40 +371,7 @@
           <w:rFonts w:ascii="Segoe UI" w:hAnsi="Segoe UI" w:cs="Segoe UI"/>
           <w:color w:val="333333"/>
         </w:rPr>
-        <w:t>1. Provide a Writeup / README that includes all the rubric points and how you addressed each one. You can submit your writeup as markdown or pdf.</w:t>
-      </w:r>
-      <w:r>
-        <w:rPr>
-          <w:rStyle w:val="apple-converted-space"/>
-          <w:rFonts w:ascii="Segoe UI" w:hAnsi="Segoe UI" w:cs="Segoe UI"/>
-          <w:color w:val="333333"/>
-        </w:rPr>
-        <w:t> </w:t>
-      </w:r>
-      <w:hyperlink r:id="rId5" w:history="1">
-        <w:r>
-          <w:rPr>
-            <w:rStyle w:val="Hyperlink"/>
-            <w:rFonts w:ascii="Segoe UI" w:hAnsi="Segoe UI" w:cs="Segoe UI"/>
-            <w:color w:val="4078C0"/>
-          </w:rPr>
-          <w:t>Here</w:t>
-        </w:r>
-      </w:hyperlink>
-      <w:r>
-        <w:rPr>
-          <w:rStyle w:val="apple-converted-space"/>
-          <w:rFonts w:ascii="Segoe UI" w:hAnsi="Segoe UI" w:cs="Segoe UI"/>
-          <w:color w:val="333333"/>
-        </w:rPr>
-        <w:t> </w:t>
-      </w:r>
-      <w:r>
-        <w:rPr>
-          <w:rFonts w:ascii="Segoe UI" w:hAnsi="Segoe UI" w:cs="Segoe UI"/>
-          <w:color w:val="333333"/>
-        </w:rPr>
-        <w:t>is a template writeup for this project you can use as a guide and a starting point.</w:t>
+        <w:t xml:space="preserve">1. Provide a Writeup / README that includes all the rubric points and how you addressed each one. </w:t>
       </w:r>
     </w:p>
     <w:p>
@@ -401,6 +428,7 @@
           <w:rFonts w:ascii="Segoe UI" w:hAnsi="Segoe UI" w:cs="Segoe UI"/>
           <w:color w:val="333333"/>
         </w:rPr>
+        <w:lastRenderedPageBreak/>
         <w:t>1. Briefly state how you computed the camera matrix and distortion coefficients. Provide an example of a distortion corrected calibration image.</w:t>
       </w:r>
     </w:p>
@@ -450,15 +478,7 @@
           <w:rFonts w:ascii="Segoe UI" w:hAnsi="Segoe UI" w:cs="Segoe UI"/>
           <w:color w:val="333333"/>
         </w:rPr>
-        <w:t xml:space="preserve">’ folder.  This uses a 9X6 chessboard to calibrate the camera.  I saved the camera matrix and distortion </w:t>
-      </w:r>
-      <w:r>
-        <w:rPr>
-          <w:rFonts w:ascii="Segoe UI" w:hAnsi="Segoe UI" w:cs="Segoe UI"/>
-          <w:color w:val="333333"/>
-        </w:rPr>
-        <w:lastRenderedPageBreak/>
-        <w:t xml:space="preserve">info to a pickle file.  I found calibrating the camera each time I ran the project was very time consuming.  I check to see if the pickle file exists, and if it does I load the values from it.  If it doesn’t exist, then I go ahead and calibrate the camera. </w:t>
+        <w:t xml:space="preserve">’ folder.  This uses a 9X6 chessboard to calibrate the camera.  I saved the camera matrix and distortion info to a pickle file.  I found calibrating the camera each time I ran the project was very time consuming.  I check to see if the pickle file exists, and if it does I load the values from it.  If it doesn’t exist, then I go ahead and calibrate the camera. </w:t>
       </w:r>
     </w:p>
     <w:p>
@@ -482,17 +502,13 @@
       </w:pPr>
       <w:r>
         <w:rPr>
-          <w:rFonts w:ascii="Segoe UI" w:hAnsi="Segoe UI" w:cs="Segoe UI"/>
           <w:noProof/>
-          <w:color w:val="4078C0"/>
         </w:rPr>
         <w:drawing>
-          <wp:inline distT="0" distB="0" distL="0" distR="0">
-            <wp:extent cx="6629400" cy="2047875"/>
-            <wp:effectExtent l="0" t="0" r="0" b="9525"/>
-            <wp:docPr id="11" name="Picture 11" descr="alt text">
-              <a:hlinkClick xmlns:a="http://schemas.openxmlformats.org/drawingml/2006/main" r:id="rId6" tgtFrame="&quot;_blank&quot;"/>
-            </wp:docPr>
+          <wp:inline distT="0" distB="0" distL="0" distR="0" wp14:anchorId="65034F47" wp14:editId="79F3BEAD">
+            <wp:extent cx="2886110" cy="1743075"/>
+            <wp:effectExtent l="0" t="0" r="9525" b="0"/>
+            <wp:docPr id="4" name="Picture 4"/>
             <wp:cNvGraphicFramePr>
               <a:graphicFrameLocks xmlns:a="http://schemas.openxmlformats.org/drawingml/2006/main" noChangeAspect="1"/>
             </wp:cNvGraphicFramePr>
@@ -500,38 +516,23 @@
               <a:graphicData uri="http://schemas.openxmlformats.org/drawingml/2006/picture">
                 <pic:pic xmlns:pic="http://schemas.openxmlformats.org/drawingml/2006/picture">
                   <pic:nvPicPr>
-                    <pic:cNvPr id="0" name="Picture 3" descr="alt text">
-                      <a:hlinkClick r:id="rId6" tgtFrame="&quot;_blank&quot;"/>
-                    </pic:cNvPr>
-                    <pic:cNvPicPr>
-                      <a:picLocks noChangeAspect="1" noChangeArrowheads="1"/>
-                    </pic:cNvPicPr>
+                    <pic:cNvPr id="1" name=""/>
+                    <pic:cNvPicPr/>
                   </pic:nvPicPr>
                   <pic:blipFill>
-                    <a:blip r:embed="rId7">
-                      <a:extLst>
-                        <a:ext uri="{28A0092B-C50C-407E-A947-70E740481C1C}">
-                          <a14:useLocalDpi xmlns:a14="http://schemas.microsoft.com/office/drawing/2010/main" val="0"/>
-                        </a:ext>
-                      </a:extLst>
-                    </a:blip>
-                    <a:srcRect/>
+                    <a:blip r:embed="rId5"/>
                     <a:stretch>
                       <a:fillRect/>
                     </a:stretch>
                   </pic:blipFill>
-                  <pic:spPr bwMode="auto">
+                  <pic:spPr>
                     <a:xfrm>
                       <a:off x="0" y="0"/>
-                      <a:ext cx="6629400" cy="2047875"/>
+                      <a:ext cx="2892769" cy="1747097"/>
                     </a:xfrm>
                     <a:prstGeom prst="rect">
                       <a:avLst/>
                     </a:prstGeom>
-                    <a:noFill/>
-                    <a:ln>
-                      <a:noFill/>
-                    </a:ln>
                   </pic:spPr>
                 </pic:pic>
               </a:graphicData>
@@ -539,6 +540,46 @@
           </wp:inline>
         </w:drawing>
       </w:r>
+      <w:r>
+        <w:rPr>
+          <w:noProof/>
+        </w:rPr>
+        <w:drawing>
+          <wp:inline distT="0" distB="0" distL="0" distR="0" wp14:anchorId="67A80471" wp14:editId="6D533108">
+            <wp:extent cx="2752725" cy="1671045"/>
+            <wp:effectExtent l="0" t="0" r="0" b="5715"/>
+            <wp:docPr id="5" name="Picture 5"/>
+            <wp:cNvGraphicFramePr>
+              <a:graphicFrameLocks xmlns:a="http://schemas.openxmlformats.org/drawingml/2006/main" noChangeAspect="1"/>
+            </wp:cNvGraphicFramePr>
+            <a:graphic xmlns:a="http://schemas.openxmlformats.org/drawingml/2006/main">
+              <a:graphicData uri="http://schemas.openxmlformats.org/drawingml/2006/picture">
+                <pic:pic xmlns:pic="http://schemas.openxmlformats.org/drawingml/2006/picture">
+                  <pic:nvPicPr>
+                    <pic:cNvPr id="1" name=""/>
+                    <pic:cNvPicPr/>
+                  </pic:nvPicPr>
+                  <pic:blipFill>
+                    <a:blip r:embed="rId6"/>
+                    <a:stretch>
+                      <a:fillRect/>
+                    </a:stretch>
+                  </pic:blipFill>
+                  <pic:spPr>
+                    <a:xfrm>
+                      <a:off x="0" y="0"/>
+                      <a:ext cx="2774186" cy="1684073"/>
+                    </a:xfrm>
+                    <a:prstGeom prst="rect">
+                      <a:avLst/>
+                    </a:prstGeom>
+                  </pic:spPr>
+                </pic:pic>
+              </a:graphicData>
+            </a:graphic>
+          </wp:inline>
+        </w:drawing>
+      </w:r>
     </w:p>
     <w:p>
       <w:pPr>
@@ -635,6 +676,7 @@
       <w:pPr>
         <w:pStyle w:val="NormalWeb"/>
         <w:spacing w:before="0" w:beforeAutospacing="0" w:after="240" w:afterAutospacing="0"/>
+        <w:jc w:val="center"/>
         <w:rPr>
           <w:rFonts w:ascii="Segoe UI" w:hAnsi="Segoe UI" w:cs="Segoe UI"/>
           <w:color w:val="333333"/>
@@ -644,6 +686,7 @@
         <w:rPr>
           <w:noProof/>
         </w:rPr>
+        <w:lastRenderedPageBreak/>
         <w:drawing>
           <wp:inline distT="0" distB="0" distL="0" distR="0">
             <wp:extent cx="4172897" cy="2657475"/>
@@ -660,7 +703,7 @@
                     <pic:cNvPicPr/>
                   </pic:nvPicPr>
                   <pic:blipFill>
-                    <a:blip r:embed="rId8">
+                    <a:blip r:embed="rId7">
                       <a:extLst>
                         <a:ext uri="{28A0092B-C50C-407E-A947-70E740481C1C}">
                           <a14:useLocalDpi xmlns:a14="http://schemas.microsoft.com/office/drawing/2010/main" val="0"/>
@@ -691,6 +734,7 @@
       <w:pPr>
         <w:pStyle w:val="NormalWeb"/>
         <w:spacing w:before="0" w:beforeAutospacing="0" w:after="240" w:afterAutospacing="0"/>
+        <w:jc w:val="center"/>
         <w:rPr>
           <w:rFonts w:ascii="Segoe UI" w:hAnsi="Segoe UI" w:cs="Segoe UI"/>
           <w:color w:val="333333"/>
@@ -700,7 +744,6 @@
         <w:rPr>
           <w:noProof/>
         </w:rPr>
-        <w:lastRenderedPageBreak/>
         <w:drawing>
           <wp:inline distT="0" distB="0" distL="0" distR="0" wp14:anchorId="2315E4CB" wp14:editId="6D538251">
             <wp:extent cx="4187825" cy="2670048"/>
@@ -717,7 +760,7 @@
                     <pic:cNvPicPr/>
                   </pic:nvPicPr>
                   <pic:blipFill rotWithShape="1">
-                    <a:blip r:embed="rId9"/>
+                    <a:blip r:embed="rId8"/>
                     <a:srcRect l="-7" t="-9" r="-7" b="-9"/>
                     <a:stretch/>
                   </pic:blipFill>
@@ -826,7 +869,15 @@
           <w:rFonts w:ascii="Segoe UI" w:hAnsi="Segoe UI" w:cs="Segoe UI"/>
           <w:color w:val="333333"/>
         </w:rPr>
-        <w:t xml:space="preserve">Once I did this, I ran in to another problem.  When the images were undistorted the lines could get blurry.  This caused them to not show up when I did the gradient and color work on a warped image.  I originally thought it would be more efficient to do the threshold and gradient work on the warped image, being it had less ‘data’ in it.  I found I was wrong, and it worked a lot better when I did the gradient and threshold work on the full image, and </w:t>
+        <w:t xml:space="preserve">Once I did this, I ran in to another problem.  When the images were undistorted the lines could get blurry.  This caused them to not show up when I did the gradient and </w:t>
+      </w:r>
+      <w:r>
+        <w:rPr>
+          <w:rFonts w:ascii="Segoe UI" w:hAnsi="Segoe UI" w:cs="Segoe UI"/>
+          <w:color w:val="333333"/>
+        </w:rPr>
+        <w:lastRenderedPageBreak/>
+        <w:t xml:space="preserve">color work on a warped image.  I originally thought it would be more efficient to do the threshold and gradient work on the warped image, being it had less ‘data’ in it.  I found I was wrong, and it worked a lot better when I did the gradient and threshold work on the full image, and </w:t>
       </w:r>
       <w:r>
         <w:rPr>
@@ -855,6 +906,7 @@
       <w:pPr>
         <w:pStyle w:val="NormalWeb"/>
         <w:spacing w:before="0" w:beforeAutospacing="0" w:after="0" w:afterAutospacing="0"/>
+        <w:jc w:val="both"/>
         <w:rPr>
           <w:rFonts w:ascii="Segoe UI" w:hAnsi="Segoe UI" w:cs="Segoe UI"/>
           <w:color w:val="333333"/>
@@ -865,16 +917,58 @@
       <w:pPr>
         <w:pStyle w:val="NormalWeb"/>
         <w:spacing w:before="0" w:beforeAutospacing="0" w:after="0" w:afterAutospacing="0"/>
-        <w:rPr>
-          <w:rFonts w:ascii="Segoe UI" w:hAnsi="Segoe UI" w:cs="Segoe UI"/>
-          <w:color w:val="333333"/>
-        </w:rPr>
-      </w:pPr>
+        <w:jc w:val="center"/>
+        <w:rPr>
+          <w:rFonts w:ascii="Segoe UI" w:hAnsi="Segoe UI" w:cs="Segoe UI"/>
+          <w:color w:val="333333"/>
+        </w:rPr>
+      </w:pPr>
+      <w:r>
+        <w:rPr>
+          <w:noProof/>
+        </w:rPr>
+        <w:drawing>
+          <wp:inline distT="0" distB="0" distL="0" distR="0" wp14:anchorId="559619C9" wp14:editId="0389D260">
+            <wp:extent cx="5814900" cy="3467100"/>
+            <wp:effectExtent l="0" t="0" r="0" b="0"/>
+            <wp:docPr id="3" name="Picture 3"/>
+            <wp:cNvGraphicFramePr>
+              <a:graphicFrameLocks xmlns:a="http://schemas.openxmlformats.org/drawingml/2006/main" noChangeAspect="1"/>
+            </wp:cNvGraphicFramePr>
+            <a:graphic xmlns:a="http://schemas.openxmlformats.org/drawingml/2006/main">
+              <a:graphicData uri="http://schemas.openxmlformats.org/drawingml/2006/picture">
+                <pic:pic xmlns:pic="http://schemas.openxmlformats.org/drawingml/2006/picture">
+                  <pic:nvPicPr>
+                    <pic:cNvPr id="1" name=""/>
+                    <pic:cNvPicPr/>
+                  </pic:nvPicPr>
+                  <pic:blipFill>
+                    <a:blip r:embed="rId9"/>
+                    <a:stretch>
+                      <a:fillRect/>
+                    </a:stretch>
+                  </pic:blipFill>
+                  <pic:spPr>
+                    <a:xfrm>
+                      <a:off x="0" y="0"/>
+                      <a:ext cx="5834213" cy="3478615"/>
+                    </a:xfrm>
+                    <a:prstGeom prst="rect">
+                      <a:avLst/>
+                    </a:prstGeom>
+                  </pic:spPr>
+                </pic:pic>
+              </a:graphicData>
+            </a:graphic>
+          </wp:inline>
+        </w:drawing>
+      </w:r>
     </w:p>
     <w:p>
       <w:pPr>
         <w:pStyle w:val="NormalWeb"/>
         <w:spacing w:before="0" w:beforeAutospacing="0" w:after="0" w:afterAutospacing="0"/>
+        <w:jc w:val="both"/>
         <w:rPr>
           <w:rFonts w:ascii="Segoe UI" w:hAnsi="Segoe UI" w:cs="Segoe UI"/>
           <w:color w:val="333333"/>
@@ -885,84 +979,25 @@
       <w:pPr>
         <w:pStyle w:val="NormalWeb"/>
         <w:spacing w:before="0" w:beforeAutospacing="0" w:after="0" w:afterAutospacing="0"/>
-        <w:rPr>
-          <w:rFonts w:ascii="Segoe UI" w:hAnsi="Segoe UI" w:cs="Segoe UI"/>
-          <w:color w:val="333333"/>
-        </w:rPr>
-      </w:pPr>
+        <w:jc w:val="center"/>
+        <w:rPr>
+          <w:rFonts w:ascii="Segoe UI" w:hAnsi="Segoe UI" w:cs="Segoe UI"/>
+          <w:color w:val="333333"/>
+        </w:rPr>
+      </w:pPr>
+      <w:r>
+        <w:rPr>
+          <w:rFonts w:ascii="Segoe UI" w:hAnsi="Segoe UI" w:cs="Segoe UI"/>
+          <w:color w:val="333333"/>
+        </w:rPr>
+        <w:t>Here is an image which was warped prior to processing</w:t>
+      </w:r>
     </w:p>
     <w:p>
       <w:pPr>
         <w:pStyle w:val="NormalWeb"/>
         <w:spacing w:before="0" w:beforeAutospacing="0" w:after="0" w:afterAutospacing="0"/>
-        <w:rPr>
-          <w:rFonts w:ascii="Segoe UI" w:hAnsi="Segoe UI" w:cs="Segoe UI"/>
-          <w:color w:val="333333"/>
-        </w:rPr>
-      </w:pPr>
-    </w:p>
-    <w:p>
-      <w:pPr>
-        <w:pStyle w:val="NormalWeb"/>
-        <w:spacing w:before="0" w:beforeAutospacing="0" w:after="0" w:afterAutospacing="0"/>
-        <w:rPr>
-          <w:rFonts w:ascii="Segoe UI" w:hAnsi="Segoe UI" w:cs="Segoe UI"/>
-          <w:color w:val="333333"/>
-        </w:rPr>
-      </w:pPr>
-    </w:p>
-    <w:p>
-      <w:pPr>
-        <w:pStyle w:val="NormalWeb"/>
-        <w:spacing w:before="0" w:beforeAutospacing="0" w:after="0" w:afterAutospacing="0"/>
-        <w:rPr>
-          <w:rFonts w:ascii="Segoe UI" w:hAnsi="Segoe UI" w:cs="Segoe UI"/>
-          <w:color w:val="333333"/>
-        </w:rPr>
-      </w:pPr>
-    </w:p>
-    <w:p>
-      <w:pPr>
-        <w:pStyle w:val="NormalWeb"/>
-        <w:spacing w:before="0" w:beforeAutospacing="0" w:after="0" w:afterAutospacing="0"/>
-        <w:rPr>
-          <w:rFonts w:ascii="Segoe UI" w:hAnsi="Segoe UI" w:cs="Segoe UI"/>
-          <w:color w:val="333333"/>
-        </w:rPr>
-      </w:pPr>
-    </w:p>
-    <w:p>
-      <w:pPr>
-        <w:pStyle w:val="NormalWeb"/>
-        <w:spacing w:before="0" w:beforeAutospacing="0" w:after="0" w:afterAutospacing="0"/>
-        <w:rPr>
-          <w:rFonts w:ascii="Segoe UI" w:hAnsi="Segoe UI" w:cs="Segoe UI"/>
-          <w:color w:val="333333"/>
-        </w:rPr>
-      </w:pPr>
-    </w:p>
-    <w:p>
-      <w:pPr>
-        <w:pStyle w:val="NormalWeb"/>
-        <w:spacing w:before="0" w:beforeAutospacing="0" w:after="0" w:afterAutospacing="0"/>
-        <w:rPr>
-          <w:rFonts w:ascii="Segoe UI" w:hAnsi="Segoe UI" w:cs="Segoe UI"/>
-          <w:color w:val="333333"/>
-        </w:rPr>
-      </w:pPr>
-      <w:r>
-        <w:rPr>
-          <w:rFonts w:ascii="Segoe UI" w:hAnsi="Segoe UI" w:cs="Segoe UI"/>
-          <w:color w:val="333333"/>
-        </w:rPr>
-        <w:lastRenderedPageBreak/>
-        <w:t>Here is an image which was warped prior to processing</w:t>
-      </w:r>
-    </w:p>
-    <w:p>
-      <w:pPr>
-        <w:pStyle w:val="NormalWeb"/>
-        <w:spacing w:before="0" w:beforeAutospacing="0" w:after="0" w:afterAutospacing="0"/>
+        <w:jc w:val="center"/>
         <w:rPr>
           <w:rFonts w:ascii="Segoe UI" w:hAnsi="Segoe UI" w:cs="Segoe UI"/>
           <w:color w:val="333333"/>
@@ -974,7 +1009,7 @@
         </w:rPr>
         <w:drawing>
           <wp:inline distT="0" distB="0" distL="0" distR="0" wp14:anchorId="39A810C2" wp14:editId="2C823F32">
-            <wp:extent cx="3714750" cy="2172493"/>
+            <wp:extent cx="5114925" cy="2991356"/>
             <wp:effectExtent l="0" t="0" r="0" b="0"/>
             <wp:docPr id="15" name="Picture 15"/>
             <wp:cNvGraphicFramePr>
@@ -996,7 +1031,7 @@
                   <pic:spPr>
                     <a:xfrm>
                       <a:off x="0" y="0"/>
-                      <a:ext cx="3722883" cy="2177249"/>
+                      <a:ext cx="5129294" cy="2999759"/>
                     </a:xfrm>
                     <a:prstGeom prst="rect">
                       <a:avLst/>
@@ -1028,18 +1063,37 @@
           <w:color w:val="333333"/>
         </w:rPr>
       </w:pPr>
-      <w:r>
-        <w:rPr>
-          <w:rFonts w:ascii="Segoe UI" w:hAnsi="Segoe UI" w:cs="Segoe UI"/>
-          <w:color w:val="333333"/>
-        </w:rPr>
-        <w:t>Finally, the image when it was processed and then warped.</w:t>
+    </w:p>
+    <w:p>
+      <w:pPr>
+        <w:pStyle w:val="NormalWeb"/>
+        <w:spacing w:before="0" w:beforeAutospacing="0" w:after="0" w:afterAutospacing="0"/>
+        <w:jc w:val="center"/>
+        <w:rPr>
+          <w:rFonts w:ascii="Segoe UI" w:hAnsi="Segoe UI" w:cs="Segoe UI"/>
+          <w:color w:val="333333"/>
+        </w:rPr>
+      </w:pPr>
+      <w:r>
+        <w:rPr>
+          <w:rFonts w:ascii="Segoe UI" w:hAnsi="Segoe UI" w:cs="Segoe UI"/>
+          <w:color w:val="333333"/>
+        </w:rPr>
+        <w:t>The</w:t>
+      </w:r>
+      <w:r>
+        <w:rPr>
+          <w:rFonts w:ascii="Segoe UI" w:hAnsi="Segoe UI" w:cs="Segoe UI"/>
+          <w:color w:val="333333"/>
+        </w:rPr>
+        <w:t xml:space="preserve"> image when it was processed and then warped.</w:t>
       </w:r>
     </w:p>
     <w:p>
       <w:pPr>
         <w:pStyle w:val="NormalWeb"/>
         <w:spacing w:before="0" w:beforeAutospacing="0" w:after="240" w:afterAutospacing="0"/>
+        <w:jc w:val="center"/>
         <w:rPr>
           <w:rFonts w:ascii="Segoe UI" w:hAnsi="Segoe UI" w:cs="Segoe UI"/>
           <w:color w:val="333333"/>
@@ -1051,8 +1105,8 @@
         </w:rPr>
         <w:drawing>
           <wp:inline distT="0" distB="0" distL="0" distR="0" wp14:anchorId="6CFC1A65" wp14:editId="3E7C6EDC">
-            <wp:extent cx="4045672" cy="2324100"/>
-            <wp:effectExtent l="0" t="0" r="0" b="0"/>
+            <wp:extent cx="4867275" cy="2796083"/>
+            <wp:effectExtent l="0" t="0" r="0" b="4445"/>
             <wp:docPr id="16" name="Picture 16"/>
             <wp:cNvGraphicFramePr>
               <a:graphicFrameLocks xmlns:a="http://schemas.openxmlformats.org/drawingml/2006/main" noChangeAspect="1"/>
@@ -1073,7 +1127,7 @@
                   <pic:spPr>
                     <a:xfrm>
                       <a:off x="0" y="0"/>
-                      <a:ext cx="4047529" cy="2325167"/>
+                      <a:ext cx="4873098" cy="2799428"/>
                     </a:xfrm>
                     <a:prstGeom prst="rect">
                       <a:avLst/>
@@ -1121,10 +1175,7 @@
       </w:r>
       <w:proofErr w:type="spellEnd"/>
       <w:r>
-        <w:t xml:space="preserve"> = .76</w:t>
-      </w:r>
-      <w:r>
-        <w:t xml:space="preserve"> – this is the width of the bottom of the trapezoid</w:t>
+        <w:t xml:space="preserve"> = .76 – this is the width of the bottom of the trapezoid</w:t>
       </w:r>
     </w:p>
     <w:p>
@@ -1140,10 +1191,7 @@
       </w:r>
       <w:proofErr w:type="spellEnd"/>
       <w:r>
-        <w:t xml:space="preserve"> = .08</w:t>
-      </w:r>
-      <w:r>
-        <w:t xml:space="preserve"> – this is the width of the top of the trapezoid</w:t>
+        <w:t xml:space="preserve"> = .08 – this is the width of the top of the trapezoid</w:t>
       </w:r>
     </w:p>
     <w:p>
@@ -1159,10 +1207,7 @@
       </w:r>
       <w:proofErr w:type="spellEnd"/>
       <w:r>
-        <w:t xml:space="preserve"> = .62</w:t>
-      </w:r>
-      <w:r>
-        <w:t xml:space="preserve"> – this is the height of the </w:t>
+        <w:t xml:space="preserve"> = .62 – this is the height of the </w:t>
       </w:r>
       <w:proofErr w:type="spellStart"/>
       <w:r>
@@ -1183,10 +1228,7 @@
       </w:r>
       <w:proofErr w:type="spellEnd"/>
       <w:r>
-        <w:t xml:space="preserve"> = .935</w:t>
-      </w:r>
-      <w:r>
-        <w:t xml:space="preserve"> – this trims the hood of the car off</w:t>
+        <w:t xml:space="preserve"> = .935 – this trims the hood of the car off</w:t>
       </w:r>
     </w:p>
     <w:p>
@@ -1613,7 +1655,6 @@
           <w:color w:val="333333"/>
           <w:bdr w:val="none" w:sz="0" w:space="0" w:color="auto" w:frame="1"/>
         </w:rPr>
-        <w:lastRenderedPageBreak/>
         <w:t xml:space="preserve">                      [</w:t>
       </w:r>
       <w:proofErr w:type="spellStart"/>
@@ -1826,6 +1867,7 @@
       <w:pPr>
         <w:pStyle w:val="NormalWeb"/>
         <w:spacing w:before="0" w:beforeAutospacing="0" w:after="0" w:afterAutospacing="0"/>
+        <w:jc w:val="center"/>
         <w:rPr>
           <w:rFonts w:ascii="Segoe UI" w:hAnsi="Segoe UI" w:cs="Segoe UI"/>
           <w:color w:val="333333"/>
@@ -1835,6 +1877,7 @@
         <w:rPr>
           <w:noProof/>
         </w:rPr>
+        <w:lastRenderedPageBreak/>
         <w:drawing>
           <wp:inline distT="0" distB="0" distL="0" distR="0" wp14:anchorId="6CAE1501" wp14:editId="76529119">
             <wp:extent cx="5410200" cy="5367933"/>
@@ -1908,156 +1951,35 @@
           <w:color w:val="333333"/>
         </w:rPr>
       </w:pPr>
-      <w:bookmarkStart w:id="0" w:name="_GoBack"/>
-      <w:bookmarkEnd w:id="0"/>
-    </w:p>
-    <w:p>
-      <w:pPr>
-        <w:pStyle w:val="Heading4"/>
-        <w:spacing w:before="360" w:after="240"/>
-        <w:rPr>
-          <w:rFonts w:ascii="Segoe UI" w:hAnsi="Segoe UI" w:cs="Segoe UI"/>
-          <w:color w:val="333333"/>
-        </w:rPr>
-      </w:pPr>
-      <w:r>
-        <w:rPr>
-          <w:rFonts w:ascii="Segoe UI" w:hAnsi="Segoe UI" w:cs="Segoe UI"/>
-          <w:color w:val="333333"/>
-        </w:rPr>
-        <w:lastRenderedPageBreak/>
-        <w:t>5. Describe how (and identify where in your code) you calculated the radius of curvature of the lane and the position of the vehicle with respect to center.</w:t>
-      </w:r>
-    </w:p>
-    <w:p>
-      <w:pPr>
-        <w:pStyle w:val="NormalWeb"/>
-        <w:spacing w:before="0" w:beforeAutospacing="0" w:after="0" w:afterAutospacing="0"/>
-        <w:rPr>
-          <w:rFonts w:ascii="Segoe UI" w:hAnsi="Segoe UI" w:cs="Segoe UI"/>
-          <w:color w:val="333333"/>
-        </w:rPr>
-      </w:pPr>
-      <w:r>
-        <w:rPr>
-          <w:rFonts w:ascii="Segoe UI" w:hAnsi="Segoe UI" w:cs="Segoe UI"/>
-          <w:color w:val="333333"/>
-        </w:rPr>
-        <w:t>I did this in lines # through # in my code in</w:t>
-      </w:r>
-      <w:r>
-        <w:rPr>
-          <w:rStyle w:val="apple-converted-space"/>
-          <w:rFonts w:ascii="Segoe UI" w:hAnsi="Segoe UI" w:cs="Segoe UI"/>
-          <w:color w:val="333333"/>
-        </w:rPr>
-        <w:t> </w:t>
-      </w:r>
-      <w:r>
-        <w:rPr>
-          <w:rStyle w:val="HTMLCode"/>
-          <w:rFonts w:ascii="Consolas" w:eastAsiaTheme="majorEastAsia" w:hAnsi="Consolas"/>
-          <w:color w:val="333333"/>
-        </w:rPr>
-        <w:t>my_other_file.py</w:t>
-      </w:r>
-    </w:p>
-    <w:p>
-      <w:pPr>
-        <w:pStyle w:val="Heading4"/>
-        <w:spacing w:before="360" w:after="240"/>
-        <w:rPr>
-          <w:rFonts w:ascii="Segoe UI" w:hAnsi="Segoe UI" w:cs="Segoe UI"/>
-          <w:color w:val="333333"/>
-        </w:rPr>
-      </w:pPr>
-      <w:r>
-        <w:rPr>
-          <w:rFonts w:ascii="Segoe UI" w:hAnsi="Segoe UI" w:cs="Segoe UI"/>
-          <w:color w:val="333333"/>
-        </w:rPr>
-        <w:t>6. Provide an example image of your result plotted back down onto the road such that the lane area is identified clearly.</w:t>
-      </w:r>
-    </w:p>
-    <w:p>
-      <w:pPr>
-        <w:pStyle w:val="NormalWeb"/>
-        <w:spacing w:before="0" w:beforeAutospacing="0" w:after="0" w:afterAutospacing="0"/>
-        <w:rPr>
-          <w:rFonts w:ascii="Segoe UI" w:hAnsi="Segoe UI" w:cs="Segoe UI"/>
-          <w:color w:val="333333"/>
-        </w:rPr>
-      </w:pPr>
-      <w:r>
-        <w:rPr>
-          <w:rFonts w:ascii="Segoe UI" w:hAnsi="Segoe UI" w:cs="Segoe UI"/>
-          <w:color w:val="333333"/>
-        </w:rPr>
-        <w:t>I implemented this step in lines # through # in my code in</w:t>
-      </w:r>
-      <w:r>
-        <w:rPr>
-          <w:rStyle w:val="apple-converted-space"/>
-          <w:rFonts w:ascii="Segoe UI" w:hAnsi="Segoe UI" w:cs="Segoe UI"/>
-          <w:color w:val="333333"/>
-        </w:rPr>
-        <w:t> </w:t>
-      </w:r>
-      <w:r>
-        <w:rPr>
-          <w:rStyle w:val="HTMLCode"/>
-          <w:rFonts w:ascii="Consolas" w:eastAsiaTheme="majorEastAsia" w:hAnsi="Consolas"/>
-          <w:color w:val="333333"/>
-        </w:rPr>
-        <w:t>yet_another_file.py</w:t>
-      </w:r>
-      <w:r>
-        <w:rPr>
-          <w:rStyle w:val="apple-converted-space"/>
-          <w:rFonts w:ascii="Segoe UI" w:hAnsi="Segoe UI" w:cs="Segoe UI"/>
-          <w:color w:val="333333"/>
-        </w:rPr>
-        <w:t> </w:t>
-      </w:r>
-      <w:r>
-        <w:rPr>
-          <w:rFonts w:ascii="Segoe UI" w:hAnsi="Segoe UI" w:cs="Segoe UI"/>
-          <w:color w:val="333333"/>
-        </w:rPr>
-        <w:t>in the function</w:t>
-      </w:r>
-      <w:r>
-        <w:rPr>
-          <w:rStyle w:val="apple-converted-space"/>
-          <w:rFonts w:ascii="Segoe UI" w:hAnsi="Segoe UI" w:cs="Segoe UI"/>
-          <w:color w:val="333333"/>
-        </w:rPr>
-        <w:t> </w:t>
+      <w:r>
+        <w:rPr>
+          <w:rFonts w:ascii="Segoe UI" w:hAnsi="Segoe UI" w:cs="Segoe UI"/>
+          <w:color w:val="333333"/>
+        </w:rPr>
+        <w:t xml:space="preserve">In order to find the lane pixels I used a function </w:t>
       </w:r>
       <w:proofErr w:type="spellStart"/>
       <w:r>
         <w:rPr>
-          <w:rStyle w:val="HTMLCode"/>
-          <w:rFonts w:ascii="Consolas" w:eastAsiaTheme="majorEastAsia" w:hAnsi="Consolas"/>
-          <w:color w:val="333333"/>
-        </w:rPr>
-        <w:t>map_lane</w:t>
+          <w:rFonts w:ascii="Segoe UI" w:hAnsi="Segoe UI" w:cs="Segoe UI"/>
+          <w:color w:val="333333"/>
+        </w:rPr>
+        <w:t>find_window_centroids</w:t>
       </w:r>
       <w:proofErr w:type="spellEnd"/>
       <w:r>
         <w:rPr>
-          <w:rStyle w:val="HTMLCode"/>
-          <w:rFonts w:ascii="Consolas" w:eastAsiaTheme="majorEastAsia" w:hAnsi="Consolas"/>
-          <w:color w:val="333333"/>
-        </w:rPr>
-        <w:t>()</w:t>
-      </w:r>
-      <w:r>
-        <w:rPr>
-          <w:rFonts w:ascii="Segoe UI" w:hAnsi="Segoe UI" w:cs="Segoe UI"/>
-          <w:color w:val="333333"/>
-        </w:rPr>
-        <w:t>. Here is an example of my result on a test image:</w:t>
+          <w:rFonts w:ascii="Segoe UI" w:hAnsi="Segoe UI" w:cs="Segoe UI"/>
+          <w:color w:val="333333"/>
+        </w:rPr>
+        <w:t xml:space="preserve">().  Within this function I use a convolution to identify the highest concentration of pixels </w:t>
+      </w:r>
+      <w:r>
+        <w:rPr>
+          <w:rFonts w:ascii="Segoe UI" w:hAnsi="Segoe UI" w:cs="Segoe UI"/>
+          <w:color w:val="333333"/>
+        </w:rPr>
+        <w:t xml:space="preserve">in the lower part of the image.  Once the pixels are found, the window can shift around on the next level to the left or right in order to find the rest of the line.  For this function I used a window height of 120px which allows for 6 levels (top to bottom). I originally started with a height of 80px, allowing for 9 windows.  However I found with window sizes that small, sometimes it would lose the right dashed line when there was a break in the line.  Allowing for larger windows allowed it to find the lines much easier.  I chose a window width of 25, and this worked consistently throughout my testing. </w:t>
       </w:r>
     </w:p>
     <w:p>
@@ -2069,20 +1991,26 @@
           <w:color w:val="333333"/>
         </w:rPr>
       </w:pPr>
-      <w:r>
-        <w:rPr>
-          <w:rFonts w:ascii="Segoe UI" w:hAnsi="Segoe UI" w:cs="Segoe UI"/>
+    </w:p>
+    <w:p>
+      <w:pPr>
+        <w:pStyle w:val="NormalWeb"/>
+        <w:spacing w:before="0" w:beforeAutospacing="0" w:after="240" w:afterAutospacing="0"/>
+        <w:jc w:val="center"/>
+        <w:rPr>
+          <w:rFonts w:ascii="Segoe UI" w:hAnsi="Segoe UI" w:cs="Segoe UI"/>
+          <w:color w:val="333333"/>
+        </w:rPr>
+      </w:pPr>
+      <w:r>
+        <w:rPr>
           <w:noProof/>
-          <w:color w:val="4078C0"/>
-        </w:rPr>
-        <w:lastRenderedPageBreak/>
+        </w:rPr>
         <w:drawing>
-          <wp:inline distT="0" distB="0" distL="0" distR="0">
-            <wp:extent cx="12192000" cy="6858000"/>
+          <wp:inline distT="0" distB="0" distL="0" distR="0" wp14:anchorId="61A5A396" wp14:editId="1DB750A4">
+            <wp:extent cx="5943600" cy="3526790"/>
             <wp:effectExtent l="0" t="0" r="0" b="0"/>
-            <wp:docPr id="2" name="Picture 2" descr="alt text">
-              <a:hlinkClick xmlns:a="http://schemas.openxmlformats.org/drawingml/2006/main" r:id="rId13" tgtFrame="&quot;_blank&quot;"/>
-            </wp:docPr>
+            <wp:docPr id="6" name="Picture 6"/>
             <wp:cNvGraphicFramePr>
               <a:graphicFrameLocks xmlns:a="http://schemas.openxmlformats.org/drawingml/2006/main" noChangeAspect="1"/>
             </wp:cNvGraphicFramePr>
@@ -2090,38 +2018,23 @@
               <a:graphicData uri="http://schemas.openxmlformats.org/drawingml/2006/picture">
                 <pic:pic xmlns:pic="http://schemas.openxmlformats.org/drawingml/2006/picture">
                   <pic:nvPicPr>
-                    <pic:cNvPr id="0" name="Picture 8" descr="alt text">
-                      <a:hlinkClick r:id="rId13" tgtFrame="&quot;_blank&quot;"/>
-                    </pic:cNvPr>
-                    <pic:cNvPicPr>
-                      <a:picLocks noChangeAspect="1" noChangeArrowheads="1"/>
-                    </pic:cNvPicPr>
+                    <pic:cNvPr id="1" name=""/>
+                    <pic:cNvPicPr/>
                   </pic:nvPicPr>
                   <pic:blipFill>
-                    <a:blip r:embed="rId14">
-                      <a:extLst>
-                        <a:ext uri="{28A0092B-C50C-407E-A947-70E740481C1C}">
-                          <a14:useLocalDpi xmlns:a14="http://schemas.microsoft.com/office/drawing/2010/main" val="0"/>
-                        </a:ext>
-                      </a:extLst>
-                    </a:blip>
-                    <a:srcRect/>
+                    <a:blip r:embed="rId13"/>
                     <a:stretch>
                       <a:fillRect/>
                     </a:stretch>
                   </pic:blipFill>
-                  <pic:spPr bwMode="auto">
+                  <pic:spPr>
                     <a:xfrm>
                       <a:off x="0" y="0"/>
-                      <a:ext cx="12192000" cy="6858000"/>
+                      <a:ext cx="5943600" cy="3526790"/>
                     </a:xfrm>
                     <a:prstGeom prst="rect">
                       <a:avLst/>
                     </a:prstGeom>
-                    <a:noFill/>
-                    <a:ln>
-                      <a:noFill/>
-                    </a:ln>
                   </pic:spPr>
                 </pic:pic>
               </a:graphicData>
@@ -2132,6 +2045,433 @@
     </w:p>
     <w:p>
       <w:pPr>
+        <w:pStyle w:val="Heading4"/>
+        <w:spacing w:before="360" w:after="240"/>
+        <w:rPr>
+          <w:rFonts w:ascii="Segoe UI" w:hAnsi="Segoe UI" w:cs="Segoe UI"/>
+          <w:color w:val="333333"/>
+        </w:rPr>
+      </w:pPr>
+      <w:r>
+        <w:rPr>
+          <w:rFonts w:ascii="Segoe UI" w:hAnsi="Segoe UI" w:cs="Segoe UI"/>
+          <w:color w:val="333333"/>
+        </w:rPr>
+        <w:t>5. Describe how (and identify where in your code) you calculated the radius of curvature of the lane and the position of the vehicle with respect to center.</w:t>
+      </w:r>
+    </w:p>
+    <w:p>
+      <w:pPr>
+        <w:pStyle w:val="NormalWeb"/>
+        <w:spacing w:before="0" w:beforeAutospacing="0" w:after="0" w:afterAutospacing="0"/>
+        <w:rPr>
+          <w:rFonts w:ascii="Segoe UI" w:hAnsi="Segoe UI" w:cs="Segoe UI"/>
+          <w:color w:val="333333"/>
+        </w:rPr>
+      </w:pPr>
+      <w:r>
+        <w:rPr>
+          <w:rFonts w:ascii="Segoe UI" w:hAnsi="Segoe UI" w:cs="Segoe UI"/>
+          <w:color w:val="333333"/>
+        </w:rPr>
+        <w:t xml:space="preserve">In order to calculate the radius of the curve I implemented a function, </w:t>
+      </w:r>
+      <w:proofErr w:type="spellStart"/>
+      <w:r>
+        <w:rPr>
+          <w:rFonts w:ascii="Segoe UI" w:hAnsi="Segoe UI" w:cs="Segoe UI"/>
+          <w:color w:val="333333"/>
+        </w:rPr>
+        <w:t>DetermineCurve</w:t>
+      </w:r>
+      <w:proofErr w:type="spellEnd"/>
+      <w:r>
+        <w:rPr>
+          <w:rFonts w:ascii="Segoe UI" w:hAnsi="Segoe UI" w:cs="Segoe UI"/>
+          <w:color w:val="333333"/>
+        </w:rPr>
+        <w:t xml:space="preserve">().  </w:t>
+      </w:r>
+      <w:r>
+        <w:rPr>
+          <w:rFonts w:ascii="Segoe UI" w:hAnsi="Segoe UI" w:cs="Segoe UI"/>
+          <w:color w:val="333333"/>
+        </w:rPr>
+        <w:t xml:space="preserve">The first thing this function does is translate pixel space into real world space, using a ratio on the x axis of .005286 meters per pixel (3.7/700). From there it takes the lines we found in the </w:t>
+      </w:r>
+      <w:proofErr w:type="spellStart"/>
+      <w:r>
+        <w:rPr>
+          <w:rFonts w:ascii="Segoe UI" w:hAnsi="Segoe UI" w:cs="Segoe UI"/>
+          <w:color w:val="333333"/>
+        </w:rPr>
+        <w:t>find_window_centroids</w:t>
+      </w:r>
+      <w:proofErr w:type="spellEnd"/>
+      <w:r>
+        <w:rPr>
+          <w:rFonts w:ascii="Segoe UI" w:hAnsi="Segoe UI" w:cs="Segoe UI"/>
+          <w:color w:val="333333"/>
+        </w:rPr>
+        <w:t xml:space="preserve">() function and create a distinct left and right line. In my pipeline I also calculated the position of the vehicle in respect to the center of the lane.  </w:t>
+      </w:r>
+    </w:p>
+    <w:p>
+      <w:pPr>
+        <w:pStyle w:val="Heading4"/>
+        <w:spacing w:before="360" w:after="240"/>
+        <w:rPr>
+          <w:rFonts w:ascii="Segoe UI" w:hAnsi="Segoe UI" w:cs="Segoe UI"/>
+          <w:color w:val="333333"/>
+        </w:rPr>
+      </w:pPr>
+      <w:r>
+        <w:rPr>
+          <w:rFonts w:ascii="Segoe UI" w:hAnsi="Segoe UI" w:cs="Segoe UI"/>
+          <w:color w:val="333333"/>
+        </w:rPr>
+        <w:t>6. Provide an example image of your result plotted back down onto the road such that the lane area is identified clearly.</w:t>
+      </w:r>
+    </w:p>
+    <w:p>
+      <w:pPr>
+        <w:pStyle w:val="NormalWeb"/>
+        <w:spacing w:before="0" w:beforeAutospacing="0" w:after="0" w:afterAutospacing="0"/>
+        <w:rPr>
+          <w:rFonts w:ascii="Segoe UI" w:hAnsi="Segoe UI" w:cs="Segoe UI"/>
+          <w:color w:val="333333"/>
+        </w:rPr>
+      </w:pPr>
+      <w:r>
+        <w:rPr>
+          <w:rFonts w:ascii="Segoe UI" w:hAnsi="Segoe UI" w:cs="Segoe UI"/>
+          <w:color w:val="333333"/>
+        </w:rPr>
+        <w:t xml:space="preserve">The annotation of the image took place in 2 functions. The first, </w:t>
+      </w:r>
+      <w:proofErr w:type="spellStart"/>
+      <w:r>
+        <w:rPr>
+          <w:rFonts w:ascii="Segoe UI" w:hAnsi="Segoe UI" w:cs="Segoe UI"/>
+          <w:color w:val="333333"/>
+        </w:rPr>
+        <w:t>DrawRegion</w:t>
+      </w:r>
+      <w:proofErr w:type="spellEnd"/>
+      <w:r>
+        <w:rPr>
+          <w:rFonts w:ascii="Segoe UI" w:hAnsi="Segoe UI" w:cs="Segoe UI"/>
+          <w:color w:val="333333"/>
+        </w:rPr>
+        <w:t xml:space="preserve">() took the left and right lines, and drew a region on to the original undistorted image.  The second function did more annotation and </w:t>
+      </w:r>
+      <w:r>
+        <w:rPr>
+          <w:rFonts w:ascii="Segoe UI" w:hAnsi="Segoe UI" w:cs="Segoe UI"/>
+          <w:color w:val="333333"/>
+        </w:rPr>
+        <w:t xml:space="preserve">performed the combining of image.  I took this approach as I wanted to present as much information as possible during the tweaking and troubleshooting of this project.  </w:t>
+      </w:r>
+    </w:p>
+    <w:p>
+      <w:pPr>
+        <w:pStyle w:val="NormalWeb"/>
+        <w:spacing w:before="0" w:beforeAutospacing="0" w:after="0" w:afterAutospacing="0"/>
+        <w:rPr>
+          <w:rFonts w:ascii="Segoe UI" w:hAnsi="Segoe UI" w:cs="Segoe UI"/>
+          <w:color w:val="333333"/>
+        </w:rPr>
+      </w:pPr>
+    </w:p>
+    <w:p>
+      <w:pPr>
+        <w:pStyle w:val="NormalWeb"/>
+        <w:spacing w:before="0" w:beforeAutospacing="0" w:after="0" w:afterAutospacing="0"/>
+        <w:rPr>
+          <w:rFonts w:ascii="Segoe UI" w:hAnsi="Segoe UI" w:cs="Segoe UI"/>
+          <w:color w:val="333333"/>
+        </w:rPr>
+      </w:pPr>
+      <w:r>
+        <w:rPr>
+          <w:rFonts w:ascii="Segoe UI" w:hAnsi="Segoe UI" w:cs="Segoe UI"/>
+          <w:color w:val="333333"/>
+        </w:rPr>
+        <w:lastRenderedPageBreak/>
+        <w:t>The final image is a composite of the original undistorted image with the region drawn on it. I also wrote out the curvature of the lane as well as the offset from center.  I also would add additional information during troubleshooting, such as whether I found dissimilar lines, how many frames I was smoothing over, and if the collection of lines reset due to finding to many dissimilar lines.  There is a warped binary image which shows the overhead view of the lane.  This was very helpful when the lines began to jitter around during early implementation.  This is what helped me to realize I was not getting the full lines when I warped the image prior to creating the binary image.  The final window, in the top right, is simply showing the original undistorted image with the left and right lines I found drawn on them.</w:t>
+      </w:r>
+    </w:p>
+    <w:p>
+      <w:pPr>
+        <w:pStyle w:val="NormalWeb"/>
+        <w:spacing w:before="0" w:beforeAutospacing="0" w:after="0" w:afterAutospacing="0"/>
+        <w:rPr>
+          <w:rFonts w:ascii="Segoe UI" w:hAnsi="Segoe UI" w:cs="Segoe UI"/>
+          <w:color w:val="333333"/>
+        </w:rPr>
+      </w:pPr>
+    </w:p>
+    <w:p>
+      <w:pPr>
+        <w:pStyle w:val="NormalWeb"/>
+        <w:spacing w:before="0" w:beforeAutospacing="0" w:after="0" w:afterAutospacing="0"/>
+        <w:jc w:val="center"/>
+        <w:rPr>
+          <w:rFonts w:ascii="Segoe UI" w:hAnsi="Segoe UI" w:cs="Segoe UI"/>
+          <w:color w:val="333333"/>
+        </w:rPr>
+      </w:pPr>
+      <w:r>
+        <w:rPr>
+          <w:rFonts w:ascii="Segoe UI" w:hAnsi="Segoe UI" w:cs="Segoe UI"/>
+          <w:color w:val="333333"/>
+        </w:rPr>
+        <w:t>Original Image with the region of the lanes drawn.</w:t>
+      </w:r>
+    </w:p>
+    <w:p>
+      <w:pPr>
+        <w:pStyle w:val="NormalWeb"/>
+        <w:spacing w:before="0" w:beforeAutospacing="0" w:after="0" w:afterAutospacing="0"/>
+        <w:jc w:val="center"/>
+        <w:rPr>
+          <w:rFonts w:ascii="Segoe UI" w:hAnsi="Segoe UI" w:cs="Segoe UI"/>
+          <w:color w:val="333333"/>
+        </w:rPr>
+      </w:pPr>
+      <w:r>
+        <w:rPr>
+          <w:noProof/>
+        </w:rPr>
+        <w:drawing>
+          <wp:inline distT="0" distB="0" distL="0" distR="0" wp14:anchorId="2F3651C7" wp14:editId="46676325">
+            <wp:extent cx="5943600" cy="3328035"/>
+            <wp:effectExtent l="0" t="0" r="0" b="5715"/>
+            <wp:docPr id="7" name="Picture 7"/>
+            <wp:cNvGraphicFramePr>
+              <a:graphicFrameLocks xmlns:a="http://schemas.openxmlformats.org/drawingml/2006/main" noChangeAspect="1"/>
+            </wp:cNvGraphicFramePr>
+            <a:graphic xmlns:a="http://schemas.openxmlformats.org/drawingml/2006/main">
+              <a:graphicData uri="http://schemas.openxmlformats.org/drawingml/2006/picture">
+                <pic:pic xmlns:pic="http://schemas.openxmlformats.org/drawingml/2006/picture">
+                  <pic:nvPicPr>
+                    <pic:cNvPr id="1" name=""/>
+                    <pic:cNvPicPr/>
+                  </pic:nvPicPr>
+                  <pic:blipFill>
+                    <a:blip r:embed="rId14"/>
+                    <a:stretch>
+                      <a:fillRect/>
+                    </a:stretch>
+                  </pic:blipFill>
+                  <pic:spPr>
+                    <a:xfrm>
+                      <a:off x="0" y="0"/>
+                      <a:ext cx="5943600" cy="3328035"/>
+                    </a:xfrm>
+                    <a:prstGeom prst="rect">
+                      <a:avLst/>
+                    </a:prstGeom>
+                  </pic:spPr>
+                </pic:pic>
+              </a:graphicData>
+            </a:graphic>
+          </wp:inline>
+        </w:drawing>
+      </w:r>
+    </w:p>
+    <w:p>
+      <w:pPr>
+        <w:pStyle w:val="NormalWeb"/>
+        <w:spacing w:before="0" w:beforeAutospacing="0" w:after="0" w:afterAutospacing="0"/>
+        <w:rPr>
+          <w:rFonts w:ascii="Segoe UI" w:hAnsi="Segoe UI" w:cs="Segoe UI"/>
+          <w:color w:val="333333"/>
+        </w:rPr>
+      </w:pPr>
+    </w:p>
+    <w:p>
+      <w:pPr>
+        <w:pStyle w:val="NormalWeb"/>
+        <w:spacing w:before="0" w:beforeAutospacing="0" w:after="0" w:afterAutospacing="0"/>
+        <w:rPr>
+          <w:rFonts w:ascii="Segoe UI" w:hAnsi="Segoe UI" w:cs="Segoe UI"/>
+          <w:color w:val="333333"/>
+        </w:rPr>
+      </w:pPr>
+    </w:p>
+    <w:p>
+      <w:pPr>
+        <w:pStyle w:val="NormalWeb"/>
+        <w:spacing w:before="0" w:beforeAutospacing="0" w:after="0" w:afterAutospacing="0"/>
+        <w:rPr>
+          <w:rFonts w:ascii="Segoe UI" w:hAnsi="Segoe UI" w:cs="Segoe UI"/>
+          <w:color w:val="333333"/>
+        </w:rPr>
+      </w:pPr>
+    </w:p>
+    <w:p>
+      <w:pPr>
+        <w:pStyle w:val="NormalWeb"/>
+        <w:spacing w:before="0" w:beforeAutospacing="0" w:after="0" w:afterAutospacing="0"/>
+        <w:rPr>
+          <w:rFonts w:ascii="Segoe UI" w:hAnsi="Segoe UI" w:cs="Segoe UI"/>
+          <w:color w:val="333333"/>
+        </w:rPr>
+      </w:pPr>
+    </w:p>
+    <w:p>
+      <w:pPr>
+        <w:pStyle w:val="NormalWeb"/>
+        <w:spacing w:before="0" w:beforeAutospacing="0" w:after="0" w:afterAutospacing="0"/>
+        <w:rPr>
+          <w:rFonts w:ascii="Segoe UI" w:hAnsi="Segoe UI" w:cs="Segoe UI"/>
+          <w:color w:val="333333"/>
+        </w:rPr>
+      </w:pPr>
+    </w:p>
+    <w:p>
+      <w:pPr>
+        <w:pStyle w:val="NormalWeb"/>
+        <w:spacing w:before="0" w:beforeAutospacing="0" w:after="0" w:afterAutospacing="0"/>
+        <w:rPr>
+          <w:rFonts w:ascii="Segoe UI" w:hAnsi="Segoe UI" w:cs="Segoe UI"/>
+          <w:color w:val="333333"/>
+        </w:rPr>
+      </w:pPr>
+    </w:p>
+    <w:p>
+      <w:pPr>
+        <w:pStyle w:val="NormalWeb"/>
+        <w:spacing w:before="0" w:beforeAutospacing="0" w:after="0" w:afterAutospacing="0"/>
+        <w:rPr>
+          <w:rFonts w:ascii="Segoe UI" w:hAnsi="Segoe UI" w:cs="Segoe UI"/>
+          <w:color w:val="333333"/>
+        </w:rPr>
+      </w:pPr>
+    </w:p>
+    <w:p>
+      <w:pPr>
+        <w:pStyle w:val="NormalWeb"/>
+        <w:spacing w:before="0" w:beforeAutospacing="0" w:after="0" w:afterAutospacing="0"/>
+        <w:rPr>
+          <w:rFonts w:ascii="Segoe UI" w:hAnsi="Segoe UI" w:cs="Segoe UI"/>
+          <w:color w:val="333333"/>
+        </w:rPr>
+      </w:pPr>
+    </w:p>
+    <w:p>
+      <w:pPr>
+        <w:pStyle w:val="NormalWeb"/>
+        <w:spacing w:before="0" w:beforeAutospacing="0" w:after="0" w:afterAutospacing="0"/>
+        <w:rPr>
+          <w:rFonts w:ascii="Segoe UI" w:hAnsi="Segoe UI" w:cs="Segoe UI"/>
+          <w:color w:val="333333"/>
+        </w:rPr>
+      </w:pPr>
+    </w:p>
+    <w:p>
+      <w:pPr>
+        <w:pStyle w:val="NormalWeb"/>
+        <w:spacing w:before="0" w:beforeAutospacing="0" w:after="0" w:afterAutospacing="0"/>
+        <w:rPr>
+          <w:rFonts w:ascii="Segoe UI" w:hAnsi="Segoe UI" w:cs="Segoe UI"/>
+          <w:color w:val="333333"/>
+        </w:rPr>
+      </w:pPr>
+    </w:p>
+    <w:p>
+      <w:pPr>
+        <w:pStyle w:val="NormalWeb"/>
+        <w:spacing w:before="0" w:beforeAutospacing="0" w:after="0" w:afterAutospacing="0"/>
+        <w:rPr>
+          <w:rFonts w:ascii="Segoe UI" w:hAnsi="Segoe UI" w:cs="Segoe UI"/>
+          <w:color w:val="333333"/>
+        </w:rPr>
+      </w:pPr>
+    </w:p>
+    <w:p>
+      <w:pPr>
+        <w:pStyle w:val="NormalWeb"/>
+        <w:spacing w:before="0" w:beforeAutospacing="0" w:after="0" w:afterAutospacing="0"/>
+        <w:rPr>
+          <w:rFonts w:ascii="Segoe UI" w:hAnsi="Segoe UI" w:cs="Segoe UI"/>
+          <w:color w:val="333333"/>
+        </w:rPr>
+      </w:pPr>
+    </w:p>
+    <w:p>
+      <w:pPr>
+        <w:pStyle w:val="NormalWeb"/>
+        <w:spacing w:before="0" w:beforeAutospacing="0" w:after="0" w:afterAutospacing="0"/>
+        <w:jc w:val="center"/>
+        <w:rPr>
+          <w:rFonts w:ascii="Segoe UI" w:hAnsi="Segoe UI" w:cs="Segoe UI"/>
+          <w:color w:val="333333"/>
+        </w:rPr>
+      </w:pPr>
+      <w:r>
+        <w:rPr>
+          <w:rFonts w:ascii="Segoe UI" w:hAnsi="Segoe UI" w:cs="Segoe UI"/>
+          <w:color w:val="333333"/>
+        </w:rPr>
+        <w:lastRenderedPageBreak/>
+        <w:t>Final Composite image.</w:t>
+      </w:r>
+    </w:p>
+    <w:p>
+      <w:pPr>
+        <w:pStyle w:val="NormalWeb"/>
+        <w:spacing w:before="0" w:beforeAutospacing="0" w:after="240" w:afterAutospacing="0"/>
+        <w:jc w:val="center"/>
+        <w:rPr>
+          <w:rFonts w:ascii="Segoe UI" w:hAnsi="Segoe UI" w:cs="Segoe UI"/>
+          <w:color w:val="333333"/>
+        </w:rPr>
+      </w:pPr>
+      <w:r>
+        <w:rPr>
+          <w:noProof/>
+        </w:rPr>
+        <w:drawing>
+          <wp:inline distT="0" distB="0" distL="0" distR="0" wp14:anchorId="518CBDA7" wp14:editId="02CF82A2">
+            <wp:extent cx="5943600" cy="3208655"/>
+            <wp:effectExtent l="0" t="0" r="0" b="0"/>
+            <wp:docPr id="8" name="Picture 8"/>
+            <wp:cNvGraphicFramePr>
+              <a:graphicFrameLocks xmlns:a="http://schemas.openxmlformats.org/drawingml/2006/main" noChangeAspect="1"/>
+            </wp:cNvGraphicFramePr>
+            <a:graphic xmlns:a="http://schemas.openxmlformats.org/drawingml/2006/main">
+              <a:graphicData uri="http://schemas.openxmlformats.org/drawingml/2006/picture">
+                <pic:pic xmlns:pic="http://schemas.openxmlformats.org/drawingml/2006/picture">
+                  <pic:nvPicPr>
+                    <pic:cNvPr id="1" name=""/>
+                    <pic:cNvPicPr/>
+                  </pic:nvPicPr>
+                  <pic:blipFill>
+                    <a:blip r:embed="rId15"/>
+                    <a:stretch>
+                      <a:fillRect/>
+                    </a:stretch>
+                  </pic:blipFill>
+                  <pic:spPr>
+                    <a:xfrm>
+                      <a:off x="0" y="0"/>
+                      <a:ext cx="5943600" cy="3208655"/>
+                    </a:xfrm>
+                    <a:prstGeom prst="rect">
+                      <a:avLst/>
+                    </a:prstGeom>
+                  </pic:spPr>
+                </pic:pic>
+              </a:graphicData>
+            </a:graphic>
+          </wp:inline>
+        </w:drawing>
+      </w:r>
+    </w:p>
+    <w:p>
+      <w:pPr>
         <w:spacing w:before="360" w:after="360"/>
         <w:rPr>
           <w:rFonts w:ascii="Times New Roman" w:hAnsi="Times New Roman" w:cs="Times New Roman"/>
@@ -2139,7 +2479,7 @@
       </w:pPr>
       <w:r>
         <w:pict>
-          <v:rect id="_x0000_i1033" style="width:0;height:3pt" o:hralign="center" o:hrstd="t" o:hrnoshade="t" o:hr="t" fillcolor="#333" stroked="f"/>
+          <v:rect id="_x0000_i1027" style="width:0;height:3pt" o:hralign="center" o:hrstd="t" o:hrnoshade="t" o:hr="t" fillcolor="#333" stroked="f"/>
         </w:pict>
       </w:r>
     </w:p>
@@ -2180,100 +2520,239 @@
           <w:rFonts w:ascii="Segoe UI" w:hAnsi="Segoe UI" w:cs="Segoe UI"/>
           <w:color w:val="333333"/>
         </w:rPr>
+        <w:t>1. Provide a link to your final video output. Your pipeline should perform reasonably well on the entire project video (wobbly lines are ok but no catastrophic failures that would cause the car to drive off the road!).</w:t>
+      </w:r>
+    </w:p>
+    <w:p>
+      <w:pPr>
+        <w:pStyle w:val="NormalWeb"/>
+        <w:spacing w:before="0" w:beforeAutospacing="0" w:after="240" w:afterAutospacing="0"/>
+        <w:rPr>
+          <w:rFonts w:ascii="Segoe UI" w:hAnsi="Segoe UI" w:cs="Segoe UI"/>
+          <w:color w:val="333333"/>
+        </w:rPr>
+      </w:pPr>
+      <w:r>
+        <w:rPr>
+          <w:rFonts w:ascii="Segoe UI" w:hAnsi="Segoe UI" w:cs="Segoe UI"/>
+          <w:color w:val="333333"/>
+        </w:rPr>
+        <w:t xml:space="preserve">The video for this project is project_video_out.mp4 which is contained in the files I submitted. </w:t>
+      </w:r>
+    </w:p>
+    <w:p>
+      <w:pPr>
+        <w:spacing w:before="360" w:after="360"/>
+        <w:rPr>
+          <w:rFonts w:ascii="Times New Roman" w:hAnsi="Times New Roman" w:cs="Times New Roman"/>
+        </w:rPr>
+      </w:pPr>
+      <w:r>
+        <w:pict>
+          <v:rect id="_x0000_i1028" style="width:0;height:3pt" o:hralign="center" o:hrstd="t" o:hrnoshade="t" o:hr="t" fillcolor="#333" stroked="f"/>
+        </w:pict>
+      </w:r>
+    </w:p>
+    <w:p>
+      <w:pPr>
+        <w:pStyle w:val="Heading3"/>
+        <w:spacing w:before="360" w:beforeAutospacing="0" w:after="240" w:afterAutospacing="0"/>
+        <w:rPr>
+          <w:rFonts w:ascii="Segoe UI" w:hAnsi="Segoe UI" w:cs="Segoe UI"/>
+          <w:color w:val="333333"/>
+          <w:sz w:val="30"/>
+          <w:szCs w:val="30"/>
+        </w:rPr>
+      </w:pPr>
+      <w:r>
+        <w:rPr>
+          <w:rFonts w:ascii="Segoe UI" w:hAnsi="Segoe UI" w:cs="Segoe UI"/>
+          <w:color w:val="333333"/>
+          <w:sz w:val="30"/>
+          <w:szCs w:val="30"/>
+        </w:rPr>
+        <w:t>Discussion</w:t>
+      </w:r>
+    </w:p>
+    <w:p>
+      <w:pPr>
+        <w:pStyle w:val="Heading4"/>
+        <w:spacing w:before="360" w:after="240"/>
+        <w:rPr>
+          <w:rFonts w:ascii="Segoe UI" w:hAnsi="Segoe UI" w:cs="Segoe UI"/>
+          <w:color w:val="333333"/>
+          <w:sz w:val="24"/>
+          <w:szCs w:val="24"/>
+        </w:rPr>
+      </w:pPr>
+      <w:r>
+        <w:rPr>
+          <w:rFonts w:ascii="Segoe UI" w:hAnsi="Segoe UI" w:cs="Segoe UI"/>
+          <w:color w:val="333333"/>
+        </w:rPr>
+        <w:t>1. Briefly discuss any problems / issues you faced in your implementation of this project. Where will your pipeline likely fail? What could you do to make it more robust?</w:t>
+      </w:r>
+    </w:p>
+    <w:p>
+      <w:pPr>
+        <w:pStyle w:val="NormalWeb"/>
+        <w:spacing w:before="0" w:beforeAutospacing="0"/>
+        <w:rPr>
+          <w:rFonts w:ascii="Segoe UI" w:hAnsi="Segoe UI" w:cs="Segoe UI"/>
+          <w:color w:val="333333"/>
+        </w:rPr>
+      </w:pPr>
+      <w:r>
+        <w:rPr>
+          <w:rFonts w:ascii="Segoe UI" w:hAnsi="Segoe UI" w:cs="Segoe UI"/>
+          <w:color w:val="333333"/>
+        </w:rPr>
+        <w:t xml:space="preserve">Where to begin? This project was complicated and I went through many iterations (many of my deprecated functions are still contained in the </w:t>
+      </w:r>
+      <w:proofErr w:type="spellStart"/>
+      <w:r>
+        <w:rPr>
+          <w:rFonts w:ascii="Segoe UI" w:hAnsi="Segoe UI" w:cs="Segoe UI"/>
+          <w:color w:val="333333"/>
+        </w:rPr>
+        <w:t>Jupyter</w:t>
+      </w:r>
+      <w:proofErr w:type="spellEnd"/>
+      <w:r>
+        <w:rPr>
+          <w:rFonts w:ascii="Segoe UI" w:hAnsi="Segoe UI" w:cs="Segoe UI"/>
+          <w:color w:val="333333"/>
+        </w:rPr>
+        <w:t xml:space="preserve"> Notebook). I found this project was a lot of trial and error.  I would like to improve my lane tracking and sanity check in the future.  As they stand now, the lane tracking  </w:t>
+      </w:r>
+      <w:r>
+        <w:rPr>
+          <w:rFonts w:ascii="Segoe UI" w:hAnsi="Segoe UI" w:cs="Segoe UI"/>
+          <w:color w:val="333333"/>
+        </w:rPr>
+        <w:t xml:space="preserve">function, </w:t>
+      </w:r>
+      <w:proofErr w:type="spellStart"/>
+      <w:r>
+        <w:rPr>
+          <w:rFonts w:ascii="Segoe UI" w:hAnsi="Segoe UI" w:cs="Segoe UI"/>
+          <w:color w:val="333333"/>
+        </w:rPr>
+        <w:t>SmoothLines</w:t>
+      </w:r>
+      <w:proofErr w:type="spellEnd"/>
+      <w:r>
+        <w:rPr>
+          <w:rFonts w:ascii="Segoe UI" w:hAnsi="Segoe UI" w:cs="Segoe UI"/>
+          <w:color w:val="333333"/>
+        </w:rPr>
+        <w:t xml:space="preserve">(), </w:t>
+      </w:r>
+      <w:r>
+        <w:rPr>
+          <w:rFonts w:ascii="Segoe UI" w:hAnsi="Segoe UI" w:cs="Segoe UI"/>
+          <w:color w:val="333333"/>
+        </w:rPr>
         <w:lastRenderedPageBreak/>
-        <w:t>1. Provide a link to your final video output. Your pipeline should perform reasonably well on the entire project video (wobbly lines are ok but no catastrophic failures that would cause the car to drive off the road!).</w:t>
-      </w:r>
-    </w:p>
-    <w:p>
-      <w:pPr>
-        <w:pStyle w:val="NormalWeb"/>
-        <w:spacing w:before="0" w:beforeAutospacing="0" w:after="240" w:afterAutospacing="0"/>
-        <w:rPr>
-          <w:rFonts w:ascii="Segoe UI" w:hAnsi="Segoe UI" w:cs="Segoe UI"/>
-          <w:color w:val="333333"/>
-        </w:rPr>
-      </w:pPr>
-      <w:r>
-        <w:rPr>
-          <w:rFonts w:ascii="Segoe UI" w:hAnsi="Segoe UI" w:cs="Segoe UI"/>
-          <w:color w:val="333333"/>
-        </w:rPr>
-        <w:t>Here's a</w:t>
-      </w:r>
-      <w:r>
-        <w:rPr>
-          <w:rStyle w:val="apple-converted-space"/>
-          <w:rFonts w:ascii="Segoe UI" w:hAnsi="Segoe UI" w:cs="Segoe UI"/>
-          <w:color w:val="333333"/>
-        </w:rPr>
-        <w:t> </w:t>
-      </w:r>
-      <w:hyperlink r:id="rId15" w:history="1">
+        <w:t xml:space="preserve">does a decent job of keeping a running average of the last 10 lines gathered.  It also implements a ‘sanity check’ called </w:t>
+      </w:r>
+      <w:proofErr w:type="spellStart"/>
+      <w:r>
+        <w:rPr>
+          <w:rFonts w:ascii="Segoe UI" w:hAnsi="Segoe UI" w:cs="Segoe UI"/>
+          <w:color w:val="333333"/>
+        </w:rPr>
+        <w:t>DetermineIfSimilar</w:t>
+      </w:r>
+      <w:proofErr w:type="spellEnd"/>
+      <w:r>
+        <w:rPr>
+          <w:rFonts w:ascii="Segoe UI" w:hAnsi="Segoe UI" w:cs="Segoe UI"/>
+          <w:color w:val="333333"/>
+        </w:rPr>
+        <w:t xml:space="preserve">().  This function checks if we even found a line, if the radius of the line is within a </w:t>
+      </w:r>
+      <w:r>
+        <w:rPr>
+          <w:rFonts w:ascii="Segoe UI" w:hAnsi="Segoe UI" w:cs="Segoe UI"/>
+          <w:color w:val="333333"/>
+        </w:rPr>
+        <w:t xml:space="preserve">specific deviation.  </w:t>
+      </w:r>
+      <w:proofErr w:type="spellStart"/>
+      <w:r>
+        <w:rPr>
+          <w:rFonts w:ascii="Segoe UI" w:hAnsi="Segoe UI" w:cs="Segoe UI"/>
+          <w:color w:val="333333"/>
+        </w:rPr>
+        <w:t>SmoothLines</w:t>
+      </w:r>
+      <w:proofErr w:type="spellEnd"/>
+      <w:r>
+        <w:rPr>
+          <w:rFonts w:ascii="Segoe UI" w:hAnsi="Segoe UI" w:cs="Segoe UI"/>
+          <w:color w:val="333333"/>
+        </w:rPr>
+        <w:t xml:space="preserve">() also has a final check in it.  It will look at the distance between the lines and ensure it fits a 4 meter width ± 1 meter.  </w:t>
+      </w:r>
+    </w:p>
+    <w:p>
+      <w:pPr>
+        <w:pStyle w:val="NormalWeb"/>
+        <w:spacing w:before="0" w:beforeAutospacing="0"/>
+        <w:rPr>
+          <w:rFonts w:ascii="Segoe UI" w:hAnsi="Segoe UI" w:cs="Segoe UI"/>
+          <w:color w:val="333333"/>
+        </w:rPr>
+      </w:pPr>
+      <w:r>
+        <w:rPr>
+          <w:rFonts w:ascii="Segoe UI" w:hAnsi="Segoe UI" w:cs="Segoe UI"/>
+          <w:color w:val="333333"/>
+        </w:rPr>
+        <w:t xml:space="preserve">The overall hardest part was finding the lines when I warped the image before processing it.  I feel if I had gone with the process then warp pipeline earlier, I would have completed this project in half the time. </w:t>
+      </w:r>
+      <w:bookmarkStart w:id="0" w:name="_GoBack"/>
+      <w:bookmarkEnd w:id="0"/>
+    </w:p>
+    <w:p>
+      <w:pPr>
+        <w:pStyle w:val="NormalWeb"/>
+        <w:spacing w:before="0" w:beforeAutospacing="0"/>
+        <w:rPr>
+          <w:rFonts w:ascii="Segoe UI" w:hAnsi="Segoe UI" w:cs="Segoe UI"/>
+          <w:color w:val="333333"/>
+        </w:rPr>
+      </w:pPr>
+    </w:p>
+    <w:p>
+      <w:pPr>
+        <w:pStyle w:val="NormalWeb"/>
+        <w:spacing w:before="0" w:beforeAutospacing="0"/>
+        <w:rPr>
+          <w:rFonts w:ascii="Segoe UI" w:hAnsi="Segoe UI" w:cs="Segoe UI"/>
+          <w:color w:val="333333"/>
+        </w:rPr>
+      </w:pPr>
+      <w:r>
+        <w:rPr>
+          <w:rFonts w:ascii="Segoe UI" w:hAnsi="Segoe UI" w:cs="Segoe UI"/>
+          <w:color w:val="333333"/>
+        </w:rPr>
+        <w:t xml:space="preserve">Template is from: </w:t>
+      </w:r>
+      <w:hyperlink r:id="rId16" w:history="1">
         <w:r>
           <w:rPr>
             <w:rStyle w:val="Hyperlink"/>
             <w:rFonts w:ascii="Segoe UI" w:hAnsi="Segoe UI" w:cs="Segoe UI"/>
-            <w:color w:val="4078C0"/>
           </w:rPr>
-          <w:t>link to my video result</w:t>
+          <w:t>https://github.com/udacity/CarND-Advanced-Lane-Lines/blob/master/writeup_template.md</w:t>
         </w:r>
       </w:hyperlink>
     </w:p>
     <w:p>
       <w:pPr>
-        <w:spacing w:before="360" w:after="360"/>
-        <w:rPr>
-          <w:rFonts w:ascii="Times New Roman" w:hAnsi="Times New Roman" w:cs="Times New Roman"/>
-        </w:rPr>
-      </w:pPr>
-      <w:r>
-        <w:pict>
-          <v:rect id="_x0000_i1034" style="width:0;height:3pt" o:hralign="center" o:hrstd="t" o:hrnoshade="t" o:hr="t" fillcolor="#333" stroked="f"/>
-        </w:pict>
-      </w:r>
-    </w:p>
-    <w:p>
-      <w:pPr>
-        <w:pStyle w:val="Heading3"/>
-        <w:spacing w:before="360" w:beforeAutospacing="0" w:after="240" w:afterAutospacing="0"/>
-        <w:rPr>
-          <w:rFonts w:ascii="Segoe UI" w:hAnsi="Segoe UI" w:cs="Segoe UI"/>
-          <w:color w:val="333333"/>
-          <w:sz w:val="30"/>
-          <w:szCs w:val="30"/>
-        </w:rPr>
-      </w:pPr>
-      <w:r>
-        <w:rPr>
-          <w:rFonts w:ascii="Segoe UI" w:hAnsi="Segoe UI" w:cs="Segoe UI"/>
-          <w:color w:val="333333"/>
-          <w:sz w:val="30"/>
-          <w:szCs w:val="30"/>
-        </w:rPr>
-        <w:t>Discussion</w:t>
-      </w:r>
-    </w:p>
-    <w:p>
-      <w:pPr>
-        <w:pStyle w:val="Heading4"/>
-        <w:spacing w:before="360" w:after="240"/>
-        <w:rPr>
-          <w:rFonts w:ascii="Segoe UI" w:hAnsi="Segoe UI" w:cs="Segoe UI"/>
-          <w:color w:val="333333"/>
-          <w:sz w:val="24"/>
-          <w:szCs w:val="24"/>
-        </w:rPr>
-      </w:pPr>
-      <w:r>
-        <w:rPr>
-          <w:rFonts w:ascii="Segoe UI" w:hAnsi="Segoe UI" w:cs="Segoe UI"/>
-          <w:color w:val="333333"/>
-        </w:rPr>
-        <w:t>1. Briefly discuss any problems / issues you faced in your implementation of this project. Where will your pipeline likely fail? What could you do to make it more robust?</w:t>
-      </w:r>
-    </w:p>
-    <w:p>
-      <w:pPr>
         <w:pStyle w:val="NormalWeb"/>
         <w:spacing w:before="0" w:beforeAutospacing="0"/>
         <w:rPr>
@@ -2281,13 +2760,6 @@
           <w:color w:val="333333"/>
         </w:rPr>
       </w:pPr>
-      <w:r>
-        <w:rPr>
-          <w:rFonts w:ascii="Segoe UI" w:hAnsi="Segoe UI" w:cs="Segoe UI"/>
-          <w:color w:val="333333"/>
-        </w:rPr>
-        <w:t>Here I'll talk about the approach I took, what techniques I used, what worked and why, where the pipeline might fail and how I might improve it if I were going to pursue this project further.</w:t>
-      </w:r>
     </w:p>
     <w:p/>
     <w:sectPr>
@@ -4018,7 +4490,6 @@
     <w:name w:val="Hyperlink"/>
     <w:basedOn w:val="DefaultParagraphFont"/>
     <w:uiPriority w:val="99"/>
-    <w:semiHidden/>
     <w:unhideWhenUsed/>
     <w:rsid w:val="00DD74B5"/>
     <w:rPr>

</xml_diff>